<commit_message>
Terminados los test y la configuración de los mismos
</commit_message>
<xml_diff>
--- a/plantilla_tfg_word.docx
+++ b/plantilla_tfg_word.docx
@@ -57,8 +57,16 @@
         <w:rPr>
           <w:caps/>
           <w:sz w:val="40"/>
-        </w:rPr>
-        <w:t> Web application for supporting Service-Learning</w:t>
+          <w:lang w:val="es-ES"/>
+        </w:rPr>
+        <w:t> </w:t>
+      </w:r>
+      <w:r>
+        <w:rPr>
+          <w:caps/>
+          <w:sz w:val="40"/>
+        </w:rPr>
+        <w:t>Web application for supporting Service-Learning</w:t>
       </w:r>
     </w:p>
     <w:p>
@@ -981,7 +989,15 @@
       </w:r>
       <w:proofErr w:type="spellEnd"/>
       <w:r>
-        <w:t xml:space="preserve"> que siempre ha estado disponible para realizar tutorías recurrentemente y ayudándome cuando daba con algún aspecto mas engorroso de la aplicación. </w:t>
+        <w:t xml:space="preserve"> que siempre ha estado disponible para realizar tutorías recurrentemente y ayudándome cuando daba con algún aspecto </w:t>
+      </w:r>
+      <w:proofErr w:type="spellStart"/>
+      <w:r>
+        <w:t>mas</w:t>
+      </w:r>
+      <w:proofErr w:type="spellEnd"/>
+      <w:r>
+        <w:t xml:space="preserve"> engorroso de la aplicación. </w:t>
       </w:r>
     </w:p>
     <w:p>
@@ -1063,7 +1079,15 @@
       </w:r>
       <w:proofErr w:type="gramEnd"/>
       <w:r>
-        <w:t xml:space="preserve"> aunque este incluida en el aspecto familiar quería hacerle una mención especial ya que ella es la persona que mas de primera mano ha sufrido conmigo, en las malas y en las buenas.</w:t>
+        <w:t xml:space="preserve"> aunque este incluida en el aspecto familiar quería hacerle una mención especial ya que ella es la persona que </w:t>
+      </w:r>
+      <w:proofErr w:type="spellStart"/>
+      <w:r>
+        <w:t>mas</w:t>
+      </w:r>
+      <w:proofErr w:type="spellEnd"/>
+      <w:r>
+        <w:t xml:space="preserve"> de primera mano ha sufrido conmigo, en las malas y en las buenas.</w:t>
       </w:r>
     </w:p>
     <w:p>
@@ -1640,7 +1664,21 @@
         <w:rPr>
           <w:lang w:val="es-ES" w:eastAsia="es-ES"/>
         </w:rPr>
-        <w:t xml:space="preserve"> las cuales una vez ya sabes como funcionan son muy útiles, intuitivas y </w:t>
+        <w:t xml:space="preserve"> las cuales una vez ya sabes </w:t>
+      </w:r>
+      <w:proofErr w:type="spellStart"/>
+      <w:r>
+        <w:rPr>
+          <w:lang w:val="es-ES" w:eastAsia="es-ES"/>
+        </w:rPr>
+        <w:t>como</w:t>
+      </w:r>
+      <w:proofErr w:type="spellEnd"/>
+      <w:r>
+        <w:rPr>
+          <w:lang w:val="es-ES" w:eastAsia="es-ES"/>
+        </w:rPr>
+        <w:t xml:space="preserve"> funcionan son muy útiles, intuitivas y </w:t>
       </w:r>
       <w:proofErr w:type="spellStart"/>
       <w:r>
@@ -1788,19 +1826,11 @@
     <w:p>
       <w:pPr>
         <w:pStyle w:val="PageHeading"/>
-        <w:rPr>
-          <w:lang w:val="es-ES"/>
-        </w:rPr>
-      </w:pPr>
-      <w:proofErr w:type="spellStart"/>
-      <w:r>
-        <w:rPr>
-          <w:lang w:val="es-ES"/>
-        </w:rPr>
+      </w:pPr>
+      <w:r>
         <w:lastRenderedPageBreak/>
         <w:t>Abstract</w:t>
       </w:r>
-      <w:proofErr w:type="spellEnd"/>
     </w:p>
     <w:p>
       <w:pPr>
@@ -3950,7 +3980,15 @@
         <w:t xml:space="preserve"> el proyecto salió adelante con el compromiso y la dedicación al mismo.</w:t>
       </w:r>
       <w:r>
-        <w:t xml:space="preserve"> En el se ha mantenido la estructura del anterior TFG referente a este tema añadiendo funcionalidad y mejorando ciertos aspectos clave para su funcionamiento. Tambien se ha llevado a cabo la subida a la red de esta para poder ver el funcionamiento completo</w:t>
+        <w:t xml:space="preserve"> En </w:t>
+      </w:r>
+      <w:proofErr w:type="spellStart"/>
+      <w:r>
+        <w:t>el</w:t>
+      </w:r>
+      <w:proofErr w:type="spellEnd"/>
+      <w:r>
+        <w:t xml:space="preserve"> se ha mantenido la estructura del anterior TFG referente a este tema añadiendo funcionalidad y mejorando ciertos aspectos clave para su funcionamiento. Tambien se ha llevado a cabo la subida a la red de esta para poder ver el funcionamiento completo</w:t>
       </w:r>
     </w:p>
     <w:p>
@@ -3974,7 +4012,15 @@
         <w:t>)</w:t>
       </w:r>
       <w:r>
-        <w:t xml:space="preserve"> un proyecto de esta envergadura y dificultad, se comenzó este proyecto con la ayuda de estudiantes en ultimo curso los cuales mediante la realización del TFG han ido aportando su granito de arena. </w:t>
+        <w:t xml:space="preserve"> un proyecto de esta envergadura y dificultad, se comenzó este proyecto con la ayuda de estudiantes en </w:t>
+      </w:r>
+      <w:proofErr w:type="spellStart"/>
+      <w:r>
+        <w:t>ultimo</w:t>
+      </w:r>
+      <w:proofErr w:type="spellEnd"/>
+      <w:r>
+        <w:t xml:space="preserve"> curso los cuales mediante la realización del TFG han ido aportando su granito de arena. </w:t>
       </w:r>
     </w:p>
     <w:p>
@@ -4019,7 +4065,15 @@
         <w:ind w:firstLine="0"/>
       </w:pPr>
       <w:r>
-        <w:t>Por ultimo el impacto esperado es que mejore la calidad, efectividad y alcance de las iniciativas ApS, tanto virtuales como presenciales mediante el uso de la aplicación web bien diseñada y funcional.</w:t>
+        <w:t xml:space="preserve">Por </w:t>
+      </w:r>
+      <w:proofErr w:type="spellStart"/>
+      <w:r>
+        <w:t>ultimo</w:t>
+      </w:r>
+      <w:proofErr w:type="spellEnd"/>
+      <w:r>
+        <w:t xml:space="preserve"> el impacto esperado es que mejore la calidad, efectividad y alcance de las iniciativas ApS, tanto virtuales como presenciales mediante el uso de la aplicación web bien diseñada y funcional.</w:t>
       </w:r>
     </w:p>
     <w:p>
@@ -4061,7 +4115,15 @@
         <w:ind w:firstLine="0"/>
       </w:pPr>
       <w:r>
-        <w:t xml:space="preserve">Concretamente los anteriores participantes permitieron gracias a su trabajo de refactorización, esfuerzo y constancia, avanzar en un proyecto mucho mas legible, bien estructurado, limpio e intuitivo. </w:t>
+        <w:t xml:space="preserve">Concretamente los anteriores participantes permitieron gracias a su trabajo de refactorización, esfuerzo y constancia, avanzar en un proyecto mucho </w:t>
+      </w:r>
+      <w:proofErr w:type="spellStart"/>
+      <w:r>
+        <w:t>mas</w:t>
+      </w:r>
+      <w:proofErr w:type="spellEnd"/>
+      <w:r>
+        <w:t xml:space="preserve"> legible, bien estructurado, limpio e intuitivo. </w:t>
       </w:r>
     </w:p>
     <w:p>
@@ -4320,7 +4382,23 @@
         <w:t>aplicación</w:t>
       </w:r>
       <w:r>
-        <w:t xml:space="preserve"> se procedió a ver cuales eran las paginas que funcionaban, cuales tenían datos, como estaba estructurada y cuáles eran los objetivos que teníamos que cumplir a partir de ese punto.</w:t>
+        <w:t xml:space="preserve"> se procedió a ver </w:t>
+      </w:r>
+      <w:proofErr w:type="spellStart"/>
+      <w:r>
+        <w:t>cuales</w:t>
+      </w:r>
+      <w:proofErr w:type="spellEnd"/>
+      <w:r>
+        <w:t xml:space="preserve"> eran las </w:t>
+      </w:r>
+      <w:proofErr w:type="spellStart"/>
+      <w:r>
+        <w:t>paginas</w:t>
+      </w:r>
+      <w:proofErr w:type="spellEnd"/>
+      <w:r>
+        <w:t xml:space="preserve"> que funcionaban, cuales tenían datos, como estaba estructurada y cuáles eran los objetivos que teníamos que cumplir a partir de ese punto.</w:t>
       </w:r>
     </w:p>
     <w:p>
@@ -4343,7 +4421,15 @@
         <w:t>Quiero destacar</w:t>
       </w:r>
       <w:r>
-        <w:t xml:space="preserve"> que la de demandas no se llego a descubrir que estaba hecha de no ser por la información que se me </w:t>
+        <w:t xml:space="preserve"> que la de demandas no se </w:t>
+      </w:r>
+      <w:proofErr w:type="spellStart"/>
+      <w:r>
+        <w:t>llego</w:t>
+      </w:r>
+      <w:proofErr w:type="spellEnd"/>
+      <w:r>
+        <w:t xml:space="preserve"> a descubrir que estaba hecha de no ser por la información que se me </w:t>
       </w:r>
       <w:r>
         <w:t xml:space="preserve">proporciono </w:t>
@@ -4396,7 +4482,15 @@
         <w:ind w:firstLine="0"/>
       </w:pPr>
       <w:r>
-        <w:t xml:space="preserve">La primera que se decidió hacer fue la del socio comunitario, que como el registro funcionaba se creo un usuario de ejemplo el cual dentro de su perfil iba a tener la posibilidad de crear proyecto rellenando un formulario que estaba dentro de su apartado de “Mis proyectos”. Tras realizar este apartado se pudieron añadir diferentes </w:t>
+        <w:t xml:space="preserve">La primera que se decidió hacer fue la del socio comunitario, que como el registro funcionaba se </w:t>
+      </w:r>
+      <w:proofErr w:type="spellStart"/>
+      <w:r>
+        <w:t>creo</w:t>
+      </w:r>
+      <w:proofErr w:type="spellEnd"/>
+      <w:r>
+        <w:t xml:space="preserve"> un usuario de ejemplo el cual dentro de su perfil iba a tener la posibilidad de crear proyecto rellenando un formulario que estaba dentro de su apartado de “Mis proyectos”. Tras realizar este apartado se pudieron añadir diferentes </w:t>
       </w:r>
       <w:r>
         <w:t>proyectos para poder hacer pruebas.</w:t>
@@ -4459,7 +4553,15 @@
         <w:t xml:space="preserve">La barra de búsqueda también ha tenido varias versiones ya que </w:t>
       </w:r>
       <w:r>
-        <w:t xml:space="preserve">en primera instancia se tomo como modelo la que había en la </w:t>
+        <w:t xml:space="preserve">en primera instancia se </w:t>
+      </w:r>
+      <w:proofErr w:type="spellStart"/>
+      <w:r>
+        <w:t>tomo</w:t>
+      </w:r>
+      <w:proofErr w:type="spellEnd"/>
+      <w:r>
+        <w:t xml:space="preserve"> como modelo la que había en la </w:t>
       </w:r>
       <w:r>
         <w:t>página</w:t>
@@ -4484,11 +4586,27 @@
       </w:r>
       <w:proofErr w:type="gramStart"/>
       <w:r>
-        <w:t>no tenia apartado</w:t>
+        <w:t xml:space="preserve">no </w:t>
+      </w:r>
+      <w:proofErr w:type="spellStart"/>
+      <w:r>
+        <w:t>tenia</w:t>
+      </w:r>
+      <w:proofErr w:type="spellEnd"/>
+      <w:r>
+        <w:t xml:space="preserve"> apartado</w:t>
       </w:r>
       <w:proofErr w:type="gramEnd"/>
       <w:r>
-        <w:t xml:space="preserve"> de filtros. Por lo que se implementó la función de los filtros teniendo como ejemplo el que había en la pagina web de </w:t>
+        <w:t xml:space="preserve"> de filtros. Por lo que se implementó la función de los filtros teniendo como ejemplo el que había en la </w:t>
+      </w:r>
+      <w:proofErr w:type="spellStart"/>
+      <w:r>
+        <w:t>pagina</w:t>
+      </w:r>
+      <w:proofErr w:type="spellEnd"/>
+      <w:r>
+        <w:t xml:space="preserve"> web de </w:t>
       </w:r>
       <w:hyperlink r:id="rId13" w:history="1">
         <w:r>
@@ -4648,9 +4766,18 @@
         <w:t>Aquí se describe el plan de trabajo a seguir para la consecución de los objetivos descritos en el apartado anterior.</w:t>
       </w:r>
     </w:p>
-    <w:p/>
-    <w:p>
-      <w:pPr>
+    <w:p>
+      <w:pPr>
+        <w:rPr>
+          <w:lang w:val="es-ES"/>
+        </w:rPr>
+      </w:pPr>
+    </w:p>
+    <w:p>
+      <w:pPr>
+        <w:rPr>
+          <w:lang w:val="es-ES"/>
+        </w:rPr>
         <w:sectPr>
           <w:footerReference w:type="default" r:id="rId15"/>
           <w:type w:val="oddPage"/>
@@ -5224,7 +5351,21 @@
         <w:rPr>
           <w:lang w:val="es-ES"/>
         </w:rPr>
-        <w:t>subsecciones usan el estilo Título 3. Es posible que una subsección tenga también sub-subsecciones, como veremos a continuación.</w:t>
+        <w:t xml:space="preserve">subsecciones usan el estilo Título 3. Es posible que una subsección tenga también </w:t>
+      </w:r>
+      <w:proofErr w:type="spellStart"/>
+      <w:r>
+        <w:rPr>
+          <w:lang w:val="es-ES"/>
+        </w:rPr>
+        <w:t>sub-subsecciones</w:t>
+      </w:r>
+      <w:proofErr w:type="spellEnd"/>
+      <w:r>
+        <w:rPr>
+          <w:lang w:val="es-ES"/>
+        </w:rPr>
+        <w:t>, como veremos a continuación.</w:t>
       </w:r>
     </w:p>
     <w:p>
@@ -5234,30 +5375,52 @@
           <w:lang w:val="es-ES"/>
         </w:rPr>
       </w:pPr>
-      <w:r>
-        <w:rPr>
-          <w:lang w:val="es-ES"/>
-        </w:rPr>
-        <w:t>Sub-subsecciones (Título 4)</w:t>
-      </w:r>
-    </w:p>
-    <w:p>
-      <w:pPr>
-        <w:rPr>
-          <w:lang w:val="es-ES"/>
-        </w:rPr>
-      </w:pPr>
-      <w:r>
-        <w:rPr>
-          <w:lang w:val="es-ES"/>
-        </w:rPr>
-        <w:t>Las sub-subseccion</w:t>
-      </w:r>
-      <w:r>
-        <w:rPr>
-          <w:lang w:val="es-ES"/>
-        </w:rPr>
-        <w:t xml:space="preserve">es utilizan el estilo Título 4. </w:t>
+      <w:proofErr w:type="spellStart"/>
+      <w:r>
+        <w:rPr>
+          <w:lang w:val="es-ES"/>
+        </w:rPr>
+        <w:t>Sub-subsecciones</w:t>
+      </w:r>
+      <w:proofErr w:type="spellEnd"/>
+      <w:r>
+        <w:rPr>
+          <w:lang w:val="es-ES"/>
+        </w:rPr>
+        <w:t xml:space="preserve"> (Título 4)</w:t>
+      </w:r>
+    </w:p>
+    <w:p>
+      <w:pPr>
+        <w:rPr>
+          <w:lang w:val="es-ES"/>
+        </w:rPr>
+      </w:pPr>
+      <w:r>
+        <w:rPr>
+          <w:lang w:val="es-ES"/>
+        </w:rPr>
+        <w:t xml:space="preserve">Las </w:t>
+      </w:r>
+      <w:proofErr w:type="spellStart"/>
+      <w:r>
+        <w:rPr>
+          <w:lang w:val="es-ES"/>
+        </w:rPr>
+        <w:t>sub-subseccion</w:t>
+      </w:r>
+      <w:r>
+        <w:rPr>
+          <w:lang w:val="es-ES"/>
+        </w:rPr>
+        <w:t>es</w:t>
+      </w:r>
+      <w:proofErr w:type="spellEnd"/>
+      <w:r>
+        <w:rPr>
+          <w:lang w:val="es-ES"/>
+        </w:rPr>
+        <w:t xml:space="preserve"> utilizan el estilo Título 4. </w:t>
       </w:r>
       <w:r>
         <w:rPr>
@@ -7970,20 +8133,41 @@
     </w:p>
     <w:p>
       <w:r>
-        <w:t>Para los títulos de las subsecciones de los apéndices se utiliza el estilo Título 8. Para las sub-subsecciones se usa el estilo Título 9, como aparece a continuación.</w:t>
+        <w:t xml:space="preserve">Para los títulos de las subsecciones de los apéndices se utiliza el estilo Título 8. Para las </w:t>
+      </w:r>
+      <w:proofErr w:type="spellStart"/>
+      <w:r>
+        <w:t>sub-subsecciones</w:t>
+      </w:r>
+      <w:proofErr w:type="spellEnd"/>
+      <w:r>
+        <w:t xml:space="preserve"> se usa el estilo Título 9, como aparece a continuación.</w:t>
       </w:r>
     </w:p>
     <w:p>
       <w:pPr>
         <w:pStyle w:val="Ttulo9"/>
       </w:pPr>
-      <w:r>
-        <w:t>Sub-subsecciones del apéndice (Título 9)</w:t>
-      </w:r>
-    </w:p>
-    <w:p>
-      <w:r>
-        <w:t>Para las sub-subsecciones de un apéndice se utiliza el estilo Título 9. No se recomienda añadir más niveles de subsección</w:t>
+      <w:proofErr w:type="spellStart"/>
+      <w:r>
+        <w:t>Sub-subsecciones</w:t>
+      </w:r>
+      <w:proofErr w:type="spellEnd"/>
+      <w:r>
+        <w:t xml:space="preserve"> del apéndice (Título 9)</w:t>
+      </w:r>
+    </w:p>
+    <w:p>
+      <w:r>
+        <w:t xml:space="preserve">Para las </w:t>
+      </w:r>
+      <w:proofErr w:type="spellStart"/>
+      <w:r>
+        <w:t>sub-subsecciones</w:t>
+      </w:r>
+      <w:proofErr w:type="spellEnd"/>
+      <w:r>
+        <w:t xml:space="preserve"> de un apéndice se utiliza el estilo Título 9. No se recomienda añadir más niveles de subsección</w:t>
       </w:r>
       <w:r>
         <w:t>.</w:t>

</xml_diff>